<commit_message>
Everything done except the report
</commit_message>
<xml_diff>
--- a/GAUTAM_Ishan- CUDA-Explanation.docx
+++ b/GAUTAM_Ishan- CUDA-Explanation.docx
@@ -99,27 +99,14 @@
       <w:r>
         <w:t xml:space="preserve">Figure </w:t>
       </w:r>
-      <w:r>
-        <w:fldChar w:fldCharType="begin"/>
-      </w:r>
-      <w:r>
-        <w:instrText xml:space="preserve"> SEQ Figure \* ARABIC </w:instrText>
-      </w:r>
-      <w:r>
-        <w:fldChar w:fldCharType="separate"/>
-      </w:r>
-      <w:r>
-        <w:rPr>
-          <w:noProof/>
-        </w:rPr>
-        <w:t>1</w:t>
-      </w:r>
-      <w:r>
-        <w:rPr>
-          <w:noProof/>
-        </w:rPr>
-        <w:fldChar w:fldCharType="end"/>
-      </w:r>
+      <w:fldSimple w:instr=" SEQ Figure \* ARABIC ">
+        <w:r>
+          <w:rPr>
+            <w:noProof/>
+          </w:rPr>
+          <w:t>1</w:t>
+        </w:r>
+      </w:fldSimple>
       <w:r>
         <w:t xml:space="preserve"> Example histogram</w:t>
       </w:r>
@@ -210,6 +197,13 @@
       </w:r>
     </w:p>
     <w:p/>
+    <w:p>
+      <w:r>
+        <w:t>All important functions and codes are commented properly.</w:t>
+      </w:r>
+      <w:bookmarkStart w:id="0" w:name="_GoBack"/>
+      <w:bookmarkEnd w:id="0"/>
+    </w:p>
     <w:p/>
     <w:p/>
     <w:p/>
@@ -233,7 +227,6 @@
           <w:rFonts w:ascii="Arial" w:eastAsia="Times New Roman" w:hAnsi="Arial" w:cs="Arial"/>
           <w:color w:val="333333"/>
         </w:rPr>
-        <w:lastRenderedPageBreak/>
         <w:t xml:space="preserve">Were there any difficulties you had with completing the optimization </w:t>
       </w:r>
       <w:r>
@@ -368,6 +361,7 @@
       <w:r>
         <w:rPr>
           <w:rFonts w:ascii="Arial" w:eastAsia="Times New Roman" w:hAnsi="Arial" w:cs="Arial"/>
+          <w:noProof/>
           <w:color w:val="333333"/>
         </w:rPr>
         <w:drawing>
@@ -406,8 +400,6 @@
           </wp:inline>
         </w:drawing>
       </w:r>
-      <w:bookmarkStart w:id="0" w:name="_GoBack"/>
-      <w:bookmarkEnd w:id="0"/>
     </w:p>
     <w:p>
       <w:pPr>

</xml_diff>

<commit_message>
Complete the project and submit it
</commit_message>
<xml_diff>
--- a/GAUTAM_Ishan- CUDA-Explanation.docx
+++ b/GAUTAM_Ishan- CUDA-Explanation.docx
@@ -13,6 +13,11 @@
     <w:p>
       <w:pPr>
         <w:pStyle w:val="Heading1"/>
+        <w:rPr>
+          <w:color w:val="auto"/>
+          <w:sz w:val="22"/>
+          <w:szCs w:val="22"/>
+        </w:rPr>
       </w:pPr>
       <w:r>
         <w:t xml:space="preserve">PREPARED BY: </w:t>
@@ -25,8 +30,39 @@
         </w:rPr>
         <w:t>ISHAN GAUTAM</w:t>
       </w:r>
-    </w:p>
-    <w:p/>
+      <w:r>
+        <w:rPr>
+          <w:b/>
+          <w:bCs/>
+          <w:color w:val="FF0000"/>
+        </w:rPr>
+        <w:t xml:space="preserve"> </w:t>
+      </w:r>
+      <w:r>
+        <w:rPr>
+          <w:b/>
+          <w:bCs/>
+          <w:color w:val="auto"/>
+          <w:sz w:val="22"/>
+          <w:szCs w:val="22"/>
+        </w:rPr>
+        <w:t>(email</w:t>
+      </w:r>
+      <w:r>
+        <w:rPr>
+          <w:b/>
+          <w:bCs/>
+          <w:color w:val="auto"/>
+          <w:sz w:val="22"/>
+          <w:szCs w:val="22"/>
+        </w:rPr>
+        <w:t>: iamishan9@gmail.com)</w:t>
+      </w:r>
+    </w:p>
+    <w:p>
+      <w:bookmarkStart w:id="0" w:name="_GoBack"/>
+      <w:bookmarkEnd w:id="0"/>
+    </w:p>
     <w:p>
       <w:pPr>
         <w:keepNext/>
@@ -99,14 +135,27 @@
       <w:r>
         <w:t xml:space="preserve">Figure </w:t>
       </w:r>
-      <w:fldSimple w:instr=" SEQ Figure \* ARABIC ">
-        <w:r>
-          <w:rPr>
-            <w:noProof/>
-          </w:rPr>
-          <w:t>1</w:t>
-        </w:r>
-      </w:fldSimple>
+      <w:r>
+        <w:fldChar w:fldCharType="begin"/>
+      </w:r>
+      <w:r>
+        <w:instrText xml:space="preserve"> SEQ Figure \* ARABIC </w:instrText>
+      </w:r>
+      <w:r>
+        <w:fldChar w:fldCharType="separate"/>
+      </w:r>
+      <w:r>
+        <w:rPr>
+          <w:noProof/>
+        </w:rPr>
+        <w:t>1</w:t>
+      </w:r>
+      <w:r>
+        <w:rPr>
+          <w:noProof/>
+        </w:rPr>
+        <w:fldChar w:fldCharType="end"/>
+      </w:r>
       <w:r>
         <w:t xml:space="preserve"> Example histogram</w:t>
       </w:r>
@@ -201,8 +250,6 @@
       <w:r>
         <w:t>All important functions and codes are commented properly.</w:t>
       </w:r>
-      <w:bookmarkStart w:id="0" w:name="_GoBack"/>
-      <w:bookmarkEnd w:id="0"/>
     </w:p>
     <w:p/>
     <w:p/>
@@ -219,20 +266,20 @@
         <w:spacing w:before="100" w:beforeAutospacing="1" w:after="45" w:line="240" w:lineRule="auto"/>
         <w:rPr>
           <w:rFonts w:ascii="Arial" w:eastAsia="Times New Roman" w:hAnsi="Arial" w:cs="Arial"/>
-          <w:color w:val="333333"/>
-        </w:rPr>
-      </w:pPr>
-      <w:r>
-        <w:rPr>
-          <w:rFonts w:ascii="Arial" w:eastAsia="Times New Roman" w:hAnsi="Arial" w:cs="Arial"/>
-          <w:color w:val="333333"/>
+          <w:color w:val="FF0000"/>
+        </w:rPr>
+      </w:pPr>
+      <w:r>
+        <w:rPr>
+          <w:rFonts w:ascii="Arial" w:eastAsia="Times New Roman" w:hAnsi="Arial" w:cs="Arial"/>
+          <w:color w:val="FF0000"/>
         </w:rPr>
         <w:t xml:space="preserve">Were there any difficulties you had with completing the optimization </w:t>
       </w:r>
       <w:r>
         <w:rPr>
           <w:rFonts w:ascii="Arial" w:eastAsia="Times New Roman" w:hAnsi="Arial" w:cs="Arial"/>
-          <w:color w:val="333333"/>
+          <w:color w:val="FF0000"/>
         </w:rPr>
         <w:t>correctly?</w:t>
       </w:r>
@@ -256,7 +303,348 @@
           <w:rFonts w:ascii="Arial" w:eastAsia="Times New Roman" w:hAnsi="Arial" w:cs="Arial"/>
           <w:color w:val="333333"/>
         </w:rPr>
+        <w:t>Here are some of the difficulties faced while completing the optimization correctly:</w:t>
+      </w:r>
+    </w:p>
+    <w:p>
+      <w:pPr>
+        <w:pStyle w:val="ListParagraph"/>
+        <w:shd w:val="clear" w:color="auto" w:fill="FFFFFF"/>
+        <w:spacing w:before="100" w:beforeAutospacing="1" w:after="45" w:line="240" w:lineRule="auto"/>
+        <w:rPr>
+          <w:rFonts w:ascii="Arial" w:eastAsia="Times New Roman" w:hAnsi="Arial" w:cs="Arial"/>
+          <w:color w:val="333333"/>
+        </w:rPr>
+      </w:pPr>
+    </w:p>
+    <w:p>
+      <w:pPr>
+        <w:pStyle w:val="ListParagraph"/>
+        <w:shd w:val="clear" w:color="auto" w:fill="FFFFFF"/>
+        <w:spacing w:before="100" w:beforeAutospacing="1" w:after="45" w:line="240" w:lineRule="auto"/>
+        <w:rPr>
+          <w:rFonts w:ascii="Arial" w:eastAsia="Times New Roman" w:hAnsi="Arial" w:cs="Arial"/>
+          <w:color w:val="333333"/>
+        </w:rPr>
+      </w:pPr>
+      <w:r>
+        <w:rPr>
+          <w:rFonts w:ascii="Arial" w:eastAsia="Times New Roman" w:hAnsi="Arial" w:cs="Arial"/>
+          <w:b/>
+          <w:bCs/>
+          <w:color w:val="333333"/>
+        </w:rPr>
         <w:t>File read process</w:t>
+      </w:r>
+      <w:r>
+        <w:rPr>
+          <w:rFonts w:ascii="Arial" w:eastAsia="Times New Roman" w:hAnsi="Arial" w:cs="Arial"/>
+          <w:color w:val="333333"/>
+        </w:rPr>
+        <w:t>:</w:t>
+      </w:r>
+    </w:p>
+    <w:p>
+      <w:pPr>
+        <w:pStyle w:val="ListParagraph"/>
+        <w:shd w:val="clear" w:color="auto" w:fill="FFFFFF"/>
+        <w:spacing w:before="100" w:beforeAutospacing="1" w:after="45" w:line="240" w:lineRule="auto"/>
+        <w:jc w:val="both"/>
+        <w:rPr>
+          <w:rFonts w:ascii="Arial" w:eastAsia="Times New Roman" w:hAnsi="Arial" w:cs="Arial"/>
+          <w:color w:val="333333"/>
+        </w:rPr>
+      </w:pPr>
+      <w:r>
+        <w:rPr>
+          <w:rFonts w:ascii="Arial" w:eastAsia="Times New Roman" w:hAnsi="Arial" w:cs="Arial"/>
+          <w:color w:val="333333"/>
+        </w:rPr>
+        <w:t xml:space="preserve">First difficulty was the way I had to read the given file. </w:t>
+      </w:r>
+      <w:r>
+        <w:rPr>
+          <w:rFonts w:ascii="Arial" w:eastAsia="Times New Roman" w:hAnsi="Arial" w:cs="Arial"/>
+          <w:color w:val="333333"/>
+        </w:rPr>
+        <w:t>First choice that was difficult was to store in an array or a vector. Since a vector’s size can be dynamically increased, I chose that. After that, another choice was to read all characters or just the eligible ones like ignoring ‘</w:t>
+      </w:r>
+      <w:r>
+        <w:rPr>
+          <w:rFonts w:ascii="Arial" w:eastAsia="Times New Roman" w:hAnsi="Arial" w:cs="Arial"/>
+          <w:b/>
+          <w:bCs/>
+          <w:color w:val="333333"/>
+        </w:rPr>
+        <w:t>$</w:t>
+      </w:r>
+      <w:r>
+        <w:rPr>
+          <w:rFonts w:ascii="Arial" w:eastAsia="Times New Roman" w:hAnsi="Arial" w:cs="Arial"/>
+          <w:color w:val="333333"/>
+        </w:rPr>
+        <w:t>‘</w:t>
+      </w:r>
+      <w:r>
+        <w:rPr>
+          <w:rFonts w:ascii="Arial" w:eastAsia="Times New Roman" w:hAnsi="Arial" w:cs="Arial"/>
+          <w:color w:val="333333"/>
+        </w:rPr>
+        <w:t xml:space="preserve"> and ‘</w:t>
+      </w:r>
+      <w:r>
+        <w:rPr>
+          <w:rFonts w:ascii="Arial" w:eastAsia="Times New Roman" w:hAnsi="Arial" w:cs="Arial"/>
+          <w:b/>
+          <w:bCs/>
+          <w:color w:val="333333"/>
+        </w:rPr>
+        <w:t>*</w:t>
+      </w:r>
+      <w:r>
+        <w:rPr>
+          <w:rFonts w:ascii="Arial" w:eastAsia="Times New Roman" w:hAnsi="Arial" w:cs="Arial"/>
+          <w:color w:val="333333"/>
+        </w:rPr>
+        <w:t>‘</w:t>
+      </w:r>
+      <w:r>
+        <w:rPr>
+          <w:rFonts w:ascii="Arial" w:eastAsia="Times New Roman" w:hAnsi="Arial" w:cs="Arial"/>
+          <w:color w:val="333333"/>
+        </w:rPr>
+        <w:t xml:space="preserve">.  After reading the characters and storing them in vector, I had to copy them into a character array as it used less memory on the system. </w:t>
+      </w:r>
+    </w:p>
+    <w:p>
+      <w:pPr>
+        <w:pStyle w:val="ListParagraph"/>
+        <w:shd w:val="clear" w:color="auto" w:fill="FFFFFF"/>
+        <w:spacing w:before="100" w:beforeAutospacing="1" w:after="45" w:line="240" w:lineRule="auto"/>
+        <w:rPr>
+          <w:rFonts w:ascii="Arial" w:eastAsia="Times New Roman" w:hAnsi="Arial" w:cs="Arial"/>
+          <w:color w:val="333333"/>
+        </w:rPr>
+      </w:pPr>
+    </w:p>
+    <w:p>
+      <w:pPr>
+        <w:pStyle w:val="ListParagraph"/>
+        <w:shd w:val="clear" w:color="auto" w:fill="FFFFFF"/>
+        <w:spacing w:before="100" w:beforeAutospacing="1" w:after="45" w:line="240" w:lineRule="auto"/>
+        <w:rPr>
+          <w:rFonts w:ascii="Arial" w:eastAsia="Times New Roman" w:hAnsi="Arial" w:cs="Arial"/>
+          <w:color w:val="333333"/>
+        </w:rPr>
+      </w:pPr>
+    </w:p>
+    <w:p>
+      <w:pPr>
+        <w:pStyle w:val="ListParagraph"/>
+        <w:shd w:val="clear" w:color="auto" w:fill="FFFFFF"/>
+        <w:spacing w:before="100" w:beforeAutospacing="1" w:after="45" w:line="240" w:lineRule="auto"/>
+        <w:rPr>
+          <w:rFonts w:ascii="Arial" w:eastAsia="Times New Roman" w:hAnsi="Arial" w:cs="Arial"/>
+          <w:b/>
+          <w:bCs/>
+          <w:color w:val="333333"/>
+        </w:rPr>
+      </w:pPr>
+      <w:r>
+        <w:rPr>
+          <w:rFonts w:ascii="Arial" w:eastAsia="Times New Roman" w:hAnsi="Arial" w:cs="Arial"/>
+          <w:b/>
+          <w:bCs/>
+          <w:color w:val="333333"/>
+        </w:rPr>
+        <w:t>Number of blocks/threads</w:t>
+      </w:r>
+      <w:r>
+        <w:rPr>
+          <w:rFonts w:ascii="Arial" w:eastAsia="Times New Roman" w:hAnsi="Arial" w:cs="Arial"/>
+          <w:b/>
+          <w:bCs/>
+          <w:color w:val="333333"/>
+        </w:rPr>
+        <w:t>:</w:t>
+      </w:r>
+    </w:p>
+    <w:p>
+      <w:pPr>
+        <w:pStyle w:val="ListParagraph"/>
+        <w:shd w:val="clear" w:color="auto" w:fill="FFFFFF"/>
+        <w:spacing w:before="100" w:beforeAutospacing="1" w:after="45" w:line="240" w:lineRule="auto"/>
+        <w:jc w:val="both"/>
+        <w:rPr>
+          <w:rFonts w:ascii="Arial" w:eastAsia="Times New Roman" w:hAnsi="Arial" w:cs="Arial"/>
+          <w:color w:val="333333"/>
+        </w:rPr>
+      </w:pPr>
+      <w:r>
+        <w:rPr>
+          <w:rFonts w:ascii="Arial" w:eastAsia="Times New Roman" w:hAnsi="Arial" w:cs="Arial"/>
+          <w:color w:val="333333"/>
+        </w:rPr>
+        <w:t>Another difficulty was to determine the number of blocks and threads to be used. The combination that was most suitable for what I wanted to achieve was 32 blocks and 1024 threads. This was achieved after a numerous test. This also provided a suitable outcome for the kernel using shared memory where the threads were performing quite well giving out acceptable processing time.</w:t>
+      </w:r>
+    </w:p>
+    <w:p>
+      <w:pPr>
+        <w:pStyle w:val="ListParagraph"/>
+        <w:shd w:val="clear" w:color="auto" w:fill="FFFFFF"/>
+        <w:spacing w:before="100" w:beforeAutospacing="1" w:after="45" w:line="240" w:lineRule="auto"/>
+        <w:jc w:val="both"/>
+        <w:rPr>
+          <w:rFonts w:ascii="Arial" w:eastAsia="Times New Roman" w:hAnsi="Arial" w:cs="Arial"/>
+          <w:color w:val="333333"/>
+        </w:rPr>
+      </w:pPr>
+    </w:p>
+    <w:p>
+      <w:pPr>
+        <w:pStyle w:val="ListParagraph"/>
+        <w:shd w:val="clear" w:color="auto" w:fill="FFFFFF"/>
+        <w:spacing w:before="100" w:beforeAutospacing="1" w:after="45" w:line="240" w:lineRule="auto"/>
+        <w:rPr>
+          <w:rFonts w:ascii="Arial" w:eastAsia="Times New Roman" w:hAnsi="Arial" w:cs="Arial"/>
+          <w:b/>
+          <w:bCs/>
+          <w:color w:val="333333"/>
+        </w:rPr>
+      </w:pPr>
+      <w:r>
+        <w:rPr>
+          <w:rFonts w:ascii="Arial" w:eastAsia="Times New Roman" w:hAnsi="Arial" w:cs="Arial"/>
+          <w:b/>
+          <w:bCs/>
+          <w:color w:val="333333"/>
+        </w:rPr>
+        <w:t>Using shared mem</w:t>
+      </w:r>
+      <w:r>
+        <w:rPr>
+          <w:rFonts w:ascii="Arial" w:eastAsia="Times New Roman" w:hAnsi="Arial" w:cs="Arial"/>
+          <w:b/>
+          <w:bCs/>
+          <w:color w:val="333333"/>
+        </w:rPr>
+        <w:t>ory:</w:t>
+      </w:r>
+    </w:p>
+    <w:p>
+      <w:pPr>
+        <w:pStyle w:val="ListParagraph"/>
+        <w:shd w:val="clear" w:color="auto" w:fill="FFFFFF"/>
+        <w:spacing w:before="100" w:beforeAutospacing="1" w:after="45" w:line="240" w:lineRule="auto"/>
+        <w:jc w:val="both"/>
+        <w:rPr>
+          <w:rFonts w:ascii="Arial" w:eastAsia="Times New Roman" w:hAnsi="Arial" w:cs="Arial"/>
+          <w:color w:val="333333"/>
+        </w:rPr>
+      </w:pPr>
+      <w:r>
+        <w:rPr>
+          <w:rFonts w:ascii="Arial" w:eastAsia="Times New Roman" w:hAnsi="Arial" w:cs="Arial"/>
+          <w:color w:val="333333"/>
+        </w:rPr>
+        <w:t>I created multiple kernels. One which doesn’t use the shared memory and the other one which uses it. I was trying to perform the kernel that uses shared memory in one go but it was not possible. The outcome was working for only the first block and afterwards, the histogram data was all wrong. So, I had to debug and separate the kernel where the addition of all the blocks data was to be done separately.</w:t>
+      </w:r>
+    </w:p>
+    <w:p>
+      <w:pPr>
+        <w:pStyle w:val="ListParagraph"/>
+        <w:shd w:val="clear" w:color="auto" w:fill="FFFFFF"/>
+        <w:spacing w:before="100" w:beforeAutospacing="1" w:after="45" w:line="240" w:lineRule="auto"/>
+        <w:rPr>
+          <w:rFonts w:ascii="Arial" w:eastAsia="Times New Roman" w:hAnsi="Arial" w:cs="Arial"/>
+          <w:color w:val="333333"/>
+        </w:rPr>
+      </w:pPr>
+    </w:p>
+    <w:p>
+      <w:pPr>
+        <w:pStyle w:val="ListParagraph"/>
+        <w:shd w:val="clear" w:color="auto" w:fill="FFFFFF"/>
+        <w:spacing w:before="100" w:beforeAutospacing="1" w:after="45" w:line="240" w:lineRule="auto"/>
+        <w:rPr>
+          <w:rFonts w:ascii="Arial" w:eastAsia="Times New Roman" w:hAnsi="Arial" w:cs="Arial"/>
+          <w:b/>
+          <w:bCs/>
+          <w:color w:val="333333"/>
+        </w:rPr>
+      </w:pPr>
+      <w:r>
+        <w:rPr>
+          <w:rFonts w:ascii="Arial" w:eastAsia="Times New Roman" w:hAnsi="Arial" w:cs="Arial"/>
+          <w:b/>
+          <w:bCs/>
+          <w:color w:val="333333"/>
+        </w:rPr>
+        <w:t>Managing the constants:</w:t>
+      </w:r>
+    </w:p>
+    <w:p>
+      <w:pPr>
+        <w:pStyle w:val="ListParagraph"/>
+        <w:shd w:val="clear" w:color="auto" w:fill="FFFFFF"/>
+        <w:spacing w:before="100" w:beforeAutospacing="1" w:after="45" w:line="240" w:lineRule="auto"/>
+        <w:jc w:val="both"/>
+        <w:rPr>
+          <w:rFonts w:ascii="Arial" w:eastAsia="Times New Roman" w:hAnsi="Arial" w:cs="Arial"/>
+          <w:color w:val="333333"/>
+        </w:rPr>
+      </w:pPr>
+      <w:r>
+        <w:rPr>
+          <w:rFonts w:ascii="Arial" w:eastAsia="Times New Roman" w:hAnsi="Arial" w:cs="Arial"/>
+          <w:color w:val="333333"/>
+        </w:rPr>
+        <w:t>My code contains a lot of comparisons with constants. So, managing them and the code itself was a challenge. For which, I resorted to having 3 files. One file specifically for the constants so that they could be changed as well as new ones could be added in the future easily.</w:t>
+      </w:r>
+    </w:p>
+    <w:p>
+      <w:pPr>
+        <w:shd w:val="clear" w:color="auto" w:fill="FFFFFF"/>
+        <w:spacing w:before="100" w:beforeAutospacing="1" w:after="45" w:line="240" w:lineRule="auto"/>
+        <w:rPr>
+          <w:rFonts w:ascii="Arial" w:eastAsia="Times New Roman" w:hAnsi="Arial" w:cs="Arial"/>
+          <w:color w:val="333333"/>
+        </w:rPr>
+      </w:pPr>
+    </w:p>
+    <w:p>
+      <w:pPr>
+        <w:numPr>
+          <w:ilvl w:val="0"/>
+          <w:numId w:val="1"/>
+        </w:numPr>
+        <w:shd w:val="clear" w:color="auto" w:fill="FFFFFF"/>
+        <w:spacing w:before="100" w:beforeAutospacing="1" w:after="45" w:line="240" w:lineRule="auto"/>
+        <w:rPr>
+          <w:rFonts w:ascii="Arial" w:eastAsia="Times New Roman" w:hAnsi="Arial" w:cs="Arial"/>
+          <w:color w:val="FF0000"/>
+        </w:rPr>
+      </w:pPr>
+      <w:r>
+        <w:rPr>
+          <w:rFonts w:ascii="Arial" w:eastAsia="Times New Roman" w:hAnsi="Arial" w:cs="Arial"/>
+          <w:color w:val="FF0000"/>
+        </w:rPr>
+        <w:t xml:space="preserve">Which optimizations gave the most </w:t>
+      </w:r>
+      <w:r>
+        <w:rPr>
+          <w:rFonts w:ascii="Arial" w:eastAsia="Times New Roman" w:hAnsi="Arial" w:cs="Arial"/>
+          <w:color w:val="FF0000"/>
+        </w:rPr>
+        <w:t>benefit</w:t>
+      </w:r>
+      <w:r>
+        <w:rPr>
+          <w:rFonts w:ascii="Arial" w:eastAsia="Times New Roman" w:hAnsi="Arial" w:cs="Arial"/>
+          <w:color w:val="FF0000"/>
+        </w:rPr>
+        <w:t>?</w:t>
       </w:r>
     </w:p>
     <w:p>
@@ -268,17 +656,245 @@
         </w:numPr>
         <w:shd w:val="clear" w:color="auto" w:fill="FFFFFF"/>
         <w:spacing w:before="100" w:beforeAutospacing="1" w:after="45" w:line="240" w:lineRule="auto"/>
-        <w:rPr>
-          <w:rFonts w:ascii="Arial" w:eastAsia="Times New Roman" w:hAnsi="Arial" w:cs="Arial"/>
-          <w:color w:val="333333"/>
-        </w:rPr>
-      </w:pPr>
-      <w:r>
-        <w:rPr>
-          <w:rFonts w:ascii="Arial" w:eastAsia="Times New Roman" w:hAnsi="Arial" w:cs="Arial"/>
-          <w:color w:val="333333"/>
-        </w:rPr>
-        <w:t>Number of blocks/threads</w:t>
+        <w:jc w:val="both"/>
+        <w:rPr>
+          <w:rFonts w:ascii="Arial" w:eastAsia="Times New Roman" w:hAnsi="Arial" w:cs="Arial"/>
+          <w:color w:val="333333"/>
+        </w:rPr>
+      </w:pPr>
+      <w:r>
+        <w:rPr>
+          <w:rFonts w:ascii="Arial" w:eastAsia="Times New Roman" w:hAnsi="Arial" w:cs="Arial"/>
+          <w:color w:val="333333"/>
+        </w:rPr>
+        <w:t xml:space="preserve">I performed the task using two different optimization methods. One using just the global memory and the other one using the shared memory. By numerous tests, here are the results for the provided </w:t>
+      </w:r>
+      <w:r>
+        <w:rPr>
+          <w:rFonts w:ascii="Arial" w:eastAsia="Times New Roman" w:hAnsi="Arial" w:cs="Arial"/>
+          <w:b/>
+          <w:bCs/>
+          <w:color w:val="333333"/>
+        </w:rPr>
+        <w:t xml:space="preserve">words_alpha.txt </w:t>
+      </w:r>
+      <w:r>
+        <w:rPr>
+          <w:rFonts w:ascii="Arial" w:eastAsia="Times New Roman" w:hAnsi="Arial" w:cs="Arial"/>
+          <w:color w:val="333333"/>
+        </w:rPr>
+        <w:t>file.</w:t>
+      </w:r>
+    </w:p>
+    <w:p>
+      <w:pPr>
+        <w:keepNext/>
+        <w:shd w:val="clear" w:color="auto" w:fill="FFFFFF"/>
+        <w:spacing w:before="100" w:beforeAutospacing="1" w:after="45" w:line="240" w:lineRule="auto"/>
+        <w:jc w:val="both"/>
+      </w:pPr>
+      <w:r>
+        <w:lastRenderedPageBreak/>
+        <w:t xml:space="preserve">                </w:t>
+      </w:r>
+      <w:r>
+        <w:rPr>
+          <w:noProof/>
+        </w:rPr>
+        <w:drawing>
+          <wp:inline distT="0" distB="0" distL="0" distR="0" wp14:anchorId="35184FD6" wp14:editId="034BFAB2">
+            <wp:extent cx="4992096" cy="2949146"/>
+            <wp:effectExtent l="0" t="0" r="0" b="3810"/>
+            <wp:docPr id="2" name="Picture 2"/>
+            <wp:cNvGraphicFramePr>
+              <a:graphicFrameLocks xmlns:a="http://schemas.openxmlformats.org/drawingml/2006/main" noChangeAspect="1"/>
+            </wp:cNvGraphicFramePr>
+            <a:graphic xmlns:a="http://schemas.openxmlformats.org/drawingml/2006/main">
+              <a:graphicData uri="http://schemas.openxmlformats.org/drawingml/2006/picture">
+                <pic:pic xmlns:pic="http://schemas.openxmlformats.org/drawingml/2006/picture">
+                  <pic:nvPicPr>
+                    <pic:cNvPr id="0" name="Picture 1"/>
+                    <pic:cNvPicPr>
+                      <a:picLocks noChangeAspect="1" noChangeArrowheads="1"/>
+                    </pic:cNvPicPr>
+                  </pic:nvPicPr>
+                  <pic:blipFill>
+                    <a:blip r:embed="rId6">
+                      <a:extLst>
+                        <a:ext uri="{28A0092B-C50C-407E-A947-70E740481C1C}">
+                          <a14:useLocalDpi xmlns:a14="http://schemas.microsoft.com/office/drawing/2010/main" val="0"/>
+                        </a:ext>
+                      </a:extLst>
+                    </a:blip>
+                    <a:srcRect/>
+                    <a:stretch>
+                      <a:fillRect/>
+                    </a:stretch>
+                  </pic:blipFill>
+                  <pic:spPr bwMode="auto">
+                    <a:xfrm>
+                      <a:off x="0" y="0"/>
+                      <a:ext cx="5014342" cy="2962288"/>
+                    </a:xfrm>
+                    <a:prstGeom prst="rect">
+                      <a:avLst/>
+                    </a:prstGeom>
+                    <a:noFill/>
+                    <a:ln>
+                      <a:noFill/>
+                    </a:ln>
+                  </pic:spPr>
+                </pic:pic>
+              </a:graphicData>
+            </a:graphic>
+          </wp:inline>
+        </w:drawing>
+      </w:r>
+    </w:p>
+    <w:p>
+      <w:pPr>
+        <w:pStyle w:val="Caption"/>
+        <w:ind w:left="2160" w:firstLine="720"/>
+        <w:jc w:val="both"/>
+      </w:pPr>
+      <w:r>
+        <w:t xml:space="preserve">Figure </w:t>
+      </w:r>
+      <w:fldSimple w:instr=" SEQ Figure \* ARABIC ">
+        <w:r>
+          <w:rPr>
+            <w:noProof/>
+          </w:rPr>
+          <w:t>2</w:t>
+        </w:r>
+      </w:fldSimple>
+      <w:r>
+        <w:t xml:space="preserve"> Naive method (without using shared memory)</w:t>
+      </w:r>
+    </w:p>
+    <w:p>
+      <w:pPr>
+        <w:keepNext/>
+      </w:pPr>
+      <w:r>
+        <w:t xml:space="preserve">                </w:t>
+      </w:r>
+      <w:r>
+        <w:rPr>
+          <w:noProof/>
+        </w:rPr>
+        <w:drawing>
+          <wp:inline distT="0" distB="0" distL="0" distR="0" wp14:anchorId="11DC3E48" wp14:editId="543E4C2B">
+            <wp:extent cx="4999807" cy="2759676"/>
+            <wp:effectExtent l="0" t="0" r="0" b="3175"/>
+            <wp:docPr id="4" name="Picture 4"/>
+            <wp:cNvGraphicFramePr>
+              <a:graphicFrameLocks xmlns:a="http://schemas.openxmlformats.org/drawingml/2006/main" noChangeAspect="1"/>
+            </wp:cNvGraphicFramePr>
+            <a:graphic xmlns:a="http://schemas.openxmlformats.org/drawingml/2006/main">
+              <a:graphicData uri="http://schemas.openxmlformats.org/drawingml/2006/picture">
+                <pic:pic xmlns:pic="http://schemas.openxmlformats.org/drawingml/2006/picture">
+                  <pic:nvPicPr>
+                    <pic:cNvPr id="0" name="Picture 2"/>
+                    <pic:cNvPicPr>
+                      <a:picLocks noChangeAspect="1" noChangeArrowheads="1"/>
+                    </pic:cNvPicPr>
+                  </pic:nvPicPr>
+                  <pic:blipFill>
+                    <a:blip r:embed="rId7">
+                      <a:extLst>
+                        <a:ext uri="{28A0092B-C50C-407E-A947-70E740481C1C}">
+                          <a14:useLocalDpi xmlns:a14="http://schemas.microsoft.com/office/drawing/2010/main" val="0"/>
+                        </a:ext>
+                      </a:extLst>
+                    </a:blip>
+                    <a:srcRect/>
+                    <a:stretch>
+                      <a:fillRect/>
+                    </a:stretch>
+                  </pic:blipFill>
+                  <pic:spPr bwMode="auto">
+                    <a:xfrm>
+                      <a:off x="0" y="0"/>
+                      <a:ext cx="5023999" cy="2773029"/>
+                    </a:xfrm>
+                    <a:prstGeom prst="rect">
+                      <a:avLst/>
+                    </a:prstGeom>
+                    <a:noFill/>
+                    <a:ln>
+                      <a:noFill/>
+                    </a:ln>
+                  </pic:spPr>
+                </pic:pic>
+              </a:graphicData>
+            </a:graphic>
+          </wp:inline>
+        </w:drawing>
+      </w:r>
+    </w:p>
+    <w:p>
+      <w:pPr>
+        <w:pStyle w:val="Caption"/>
+        <w:ind w:left="2880" w:firstLine="720"/>
+      </w:pPr>
+      <w:r>
+        <w:t xml:space="preserve">Figure </w:t>
+      </w:r>
+      <w:fldSimple w:instr=" SEQ Figure \* ARABIC ">
+        <w:r>
+          <w:rPr>
+            <w:noProof/>
+          </w:rPr>
+          <w:t>3</w:t>
+        </w:r>
+      </w:fldSimple>
+      <w:r>
+        <w:t xml:space="preserve"> Using shared memory</w:t>
+      </w:r>
+    </w:p>
+    <w:p>
+      <w:pPr>
+        <w:jc w:val="both"/>
+      </w:pPr>
+      <w:r>
+        <w:t>Hence, by the results itself, the optimization using shared memory was more beneficial as it utilized the resources in more efficient manner and performed the task in less time with ~5 outputs each for both the methods.</w:t>
+      </w:r>
+      <w:r>
+        <w:t xml:space="preserve"> </w:t>
+      </w:r>
+    </w:p>
+    <w:p>
+      <w:pPr>
+        <w:jc w:val="both"/>
+      </w:pPr>
+      <w:r>
+        <w:t>However, if both are run one after the other, the processing time shown will not be accurate.</w:t>
+      </w:r>
+    </w:p>
+    <w:p/>
+    <w:p/>
+    <w:p/>
+    <w:p>
+      <w:pPr>
+        <w:numPr>
+          <w:ilvl w:val="0"/>
+          <w:numId w:val="1"/>
+        </w:numPr>
+        <w:shd w:val="clear" w:color="auto" w:fill="FFFFFF"/>
+        <w:spacing w:before="100" w:beforeAutospacing="1" w:after="45" w:line="240" w:lineRule="auto"/>
+        <w:rPr>
+          <w:rFonts w:ascii="Arial" w:eastAsia="Times New Roman" w:hAnsi="Arial" w:cs="Arial"/>
+          <w:color w:val="FF0000"/>
+        </w:rPr>
+      </w:pPr>
+      <w:r>
+        <w:rPr>
+          <w:rFonts w:ascii="Arial" w:eastAsia="Times New Roman" w:hAnsi="Arial" w:cs="Arial"/>
+          <w:color w:val="FF0000"/>
+        </w:rPr>
+        <w:lastRenderedPageBreak/>
+        <w:t>For the histogram kernel, how many global memory reads are being performed by your kernel? explain.</w:t>
       </w:r>
     </w:p>
     <w:p>
@@ -290,28 +906,168 @@
         </w:numPr>
         <w:shd w:val="clear" w:color="auto" w:fill="FFFFFF"/>
         <w:spacing w:before="100" w:beforeAutospacing="1" w:after="45" w:line="240" w:lineRule="auto"/>
-        <w:rPr>
-          <w:rFonts w:ascii="Arial" w:eastAsia="Times New Roman" w:hAnsi="Arial" w:cs="Arial"/>
-          <w:color w:val="333333"/>
-        </w:rPr>
-      </w:pPr>
-      <w:r>
-        <w:rPr>
-          <w:rFonts w:ascii="Arial" w:eastAsia="Times New Roman" w:hAnsi="Arial" w:cs="Arial"/>
-          <w:color w:val="333333"/>
-        </w:rPr>
-        <w:t>Using shared mem</w:t>
-      </w:r>
-    </w:p>
-    <w:p>
-      <w:pPr>
+        <w:jc w:val="both"/>
+        <w:rPr>
+          <w:rFonts w:ascii="Arial" w:eastAsia="Times New Roman" w:hAnsi="Arial" w:cs="Arial"/>
+          <w:b/>
+          <w:bCs/>
+          <w:color w:val="333333"/>
+        </w:rPr>
+      </w:pPr>
+      <w:r>
+        <w:rPr>
+          <w:rFonts w:ascii="Arial" w:eastAsia="Times New Roman" w:hAnsi="Arial" w:cs="Arial"/>
+          <w:color w:val="333333"/>
+        </w:rPr>
+        <w:t xml:space="preserve">The number of </w:t>
+      </w:r>
+      <w:r>
+        <w:rPr>
+          <w:rFonts w:ascii="Arial" w:eastAsia="Times New Roman" w:hAnsi="Arial" w:cs="Arial"/>
+          <w:b/>
+          <w:bCs/>
+          <w:color w:val="333333"/>
+        </w:rPr>
+        <w:t xml:space="preserve">global memory reads </w:t>
+      </w:r>
+      <w:r>
+        <w:rPr>
+          <w:rFonts w:ascii="Arial" w:eastAsia="Times New Roman" w:hAnsi="Arial" w:cs="Arial"/>
+          <w:color w:val="333333"/>
+        </w:rPr>
+        <w:t xml:space="preserve">performed by a kernel can be easily determined with the use of a profiler. But without access to it, </w:t>
+      </w:r>
+      <w:r>
+        <w:rPr>
+          <w:rFonts w:ascii="Arial" w:eastAsia="Times New Roman" w:hAnsi="Arial" w:cs="Arial"/>
+          <w:color w:val="333333"/>
+        </w:rPr>
+        <w:t xml:space="preserve">I </w:t>
+      </w:r>
+      <w:proofErr w:type="gramStart"/>
+      <w:r>
+        <w:rPr>
+          <w:rFonts w:ascii="Arial" w:eastAsia="Times New Roman" w:hAnsi="Arial" w:cs="Arial"/>
+          <w:color w:val="333333"/>
+        </w:rPr>
+        <w:t>have to</w:t>
+      </w:r>
+      <w:proofErr w:type="gramEnd"/>
+      <w:r>
+        <w:rPr>
+          <w:rFonts w:ascii="Arial" w:eastAsia="Times New Roman" w:hAnsi="Arial" w:cs="Arial"/>
+          <w:color w:val="333333"/>
+        </w:rPr>
+        <w:t xml:space="preserve"> assume theoretically. Here, the </w:t>
+      </w:r>
+      <w:r>
+        <w:rPr>
+          <w:rFonts w:ascii="Arial" w:eastAsia="Times New Roman" w:hAnsi="Arial" w:cs="Arial"/>
+          <w:b/>
+          <w:bCs/>
+          <w:color w:val="333333"/>
+        </w:rPr>
+        <w:t>number</w:t>
+      </w:r>
+      <w:r>
+        <w:rPr>
+          <w:rFonts w:ascii="Arial" w:eastAsia="Times New Roman" w:hAnsi="Arial" w:cs="Arial"/>
+          <w:b/>
+          <w:bCs/>
+          <w:color w:val="333333"/>
+        </w:rPr>
+        <w:t xml:space="preserve"> of global memory reads</w:t>
+      </w:r>
+      <w:r>
+        <w:rPr>
+          <w:rFonts w:ascii="Arial" w:eastAsia="Times New Roman" w:hAnsi="Arial" w:cs="Arial"/>
+          <w:color w:val="333333"/>
+        </w:rPr>
+        <w:t xml:space="preserve"> depends upon the </w:t>
+      </w:r>
+      <w:r>
+        <w:rPr>
+          <w:rFonts w:ascii="Arial" w:eastAsia="Times New Roman" w:hAnsi="Arial" w:cs="Arial"/>
+          <w:b/>
+          <w:bCs/>
+          <w:color w:val="333333"/>
+        </w:rPr>
+        <w:t xml:space="preserve">size of the file </w:t>
+      </w:r>
+      <w:r>
+        <w:rPr>
+          <w:rFonts w:ascii="Arial" w:eastAsia="Times New Roman" w:hAnsi="Arial" w:cs="Arial"/>
+          <w:color w:val="333333"/>
+        </w:rPr>
+        <w:t xml:space="preserve">to be read as well as the number of </w:t>
+      </w:r>
+      <w:r>
+        <w:rPr>
+          <w:rFonts w:ascii="Arial" w:eastAsia="Times New Roman" w:hAnsi="Arial" w:cs="Arial"/>
+          <w:b/>
+          <w:bCs/>
+          <w:color w:val="333333"/>
+        </w:rPr>
+        <w:t xml:space="preserve">blocks </w:t>
+      </w:r>
+      <w:r>
+        <w:rPr>
+          <w:rFonts w:ascii="Arial" w:eastAsia="Times New Roman" w:hAnsi="Arial" w:cs="Arial"/>
+          <w:color w:val="333333"/>
+        </w:rPr>
+        <w:t xml:space="preserve">and </w:t>
+      </w:r>
+      <w:r>
+        <w:rPr>
+          <w:rFonts w:ascii="Arial" w:eastAsia="Times New Roman" w:hAnsi="Arial" w:cs="Arial"/>
+          <w:b/>
+          <w:bCs/>
+          <w:color w:val="333333"/>
+        </w:rPr>
+        <w:t xml:space="preserve">bins </w:t>
+      </w:r>
+      <w:r>
+        <w:rPr>
+          <w:rFonts w:ascii="Arial" w:eastAsia="Times New Roman" w:hAnsi="Arial" w:cs="Arial"/>
+          <w:color w:val="333333"/>
+        </w:rPr>
+        <w:t>(num of characters) to be used. 67 in our case.</w:t>
+      </w:r>
+    </w:p>
+    <w:p>
+      <w:pPr>
+        <w:pStyle w:val="ListParagraph"/>
         <w:shd w:val="clear" w:color="auto" w:fill="FFFFFF"/>
         <w:spacing w:before="100" w:beforeAutospacing="1" w:after="45" w:line="240" w:lineRule="auto"/>
-        <w:rPr>
-          <w:rFonts w:ascii="Arial" w:eastAsia="Times New Roman" w:hAnsi="Arial" w:cs="Arial"/>
-          <w:color w:val="333333"/>
-        </w:rPr>
-      </w:pPr>
+        <w:jc w:val="both"/>
+        <w:rPr>
+          <w:rFonts w:ascii="Arial" w:eastAsia="Times New Roman" w:hAnsi="Arial" w:cs="Arial"/>
+          <w:color w:val="333333"/>
+        </w:rPr>
+      </w:pPr>
+      <w:r>
+        <w:rPr>
+          <w:rFonts w:ascii="Arial" w:eastAsia="Times New Roman" w:hAnsi="Arial" w:cs="Arial"/>
+          <w:color w:val="333333"/>
+        </w:rPr>
+        <w:t xml:space="preserve">For example, if a file has size of 1,123,456 and we are using 5 blocks and 67 bins, then the total </w:t>
+      </w:r>
+      <w:r>
+        <w:rPr>
+          <w:rFonts w:ascii="Arial" w:eastAsia="Times New Roman" w:hAnsi="Arial" w:cs="Arial"/>
+          <w:b/>
+          <w:bCs/>
+          <w:color w:val="333333"/>
+        </w:rPr>
+        <w:t>number of global memory reads</w:t>
+      </w:r>
+      <w:r>
+        <w:rPr>
+          <w:rFonts w:ascii="Arial" w:eastAsia="Times New Roman" w:hAnsi="Arial" w:cs="Arial"/>
+          <w:color w:val="333333"/>
+        </w:rPr>
+        <w:t xml:space="preserve"> would be the sum of all those 3 +- other access to some constants defined globally.</w:t>
+      </w:r>
     </w:p>
     <w:p>
       <w:pPr>
@@ -323,52 +1079,239 @@
         <w:spacing w:before="100" w:beforeAutospacing="1" w:after="45" w:line="240" w:lineRule="auto"/>
         <w:rPr>
           <w:rFonts w:ascii="Arial" w:eastAsia="Times New Roman" w:hAnsi="Arial" w:cs="Arial"/>
-          <w:color w:val="333333"/>
-        </w:rPr>
-      </w:pPr>
-      <w:r>
-        <w:rPr>
-          <w:rFonts w:ascii="Arial" w:eastAsia="Times New Roman" w:hAnsi="Arial" w:cs="Arial"/>
-          <w:color w:val="333333"/>
-        </w:rPr>
-        <w:t xml:space="preserve">Which optimizations gave the most </w:t>
-      </w:r>
-      <w:r>
-        <w:rPr>
-          <w:rFonts w:ascii="Arial" w:eastAsia="Times New Roman" w:hAnsi="Arial" w:cs="Arial"/>
-          <w:color w:val="333333"/>
-        </w:rPr>
-        <w:t>benefit</w:t>
-      </w:r>
-      <w:r>
-        <w:rPr>
-          <w:rFonts w:ascii="Arial" w:eastAsia="Times New Roman" w:hAnsi="Arial" w:cs="Arial"/>
-          <w:color w:val="333333"/>
-        </w:rPr>
-        <w:t>?</w:t>
-      </w:r>
-    </w:p>
-    <w:p>
-      <w:pPr>
+          <w:color w:val="FF0000"/>
+        </w:rPr>
+      </w:pPr>
+      <w:r>
+        <w:rPr>
+          <w:rFonts w:ascii="Arial" w:eastAsia="Times New Roman" w:hAnsi="Arial" w:cs="Arial"/>
+          <w:color w:val="FF0000"/>
+        </w:rPr>
+        <w:t>For the histogram kernel, how many atomic operations are being performed by your kernel? explain.</w:t>
+      </w:r>
+    </w:p>
+    <w:p>
+      <w:pPr>
+        <w:pStyle w:val="ListParagraph"/>
+        <w:numPr>
+          <w:ilvl w:val="0"/>
+          <w:numId w:val="3"/>
+        </w:numPr>
         <w:shd w:val="clear" w:color="auto" w:fill="FFFFFF"/>
         <w:spacing w:before="100" w:beforeAutospacing="1" w:after="45" w:line="240" w:lineRule="auto"/>
-        <w:ind w:left="720"/>
-        <w:rPr>
-          <w:rFonts w:ascii="Arial" w:eastAsia="Times New Roman" w:hAnsi="Arial" w:cs="Arial"/>
-          <w:color w:val="333333"/>
-        </w:rPr>
-      </w:pPr>
-      <w:r>
-        <w:rPr>
-          <w:rFonts w:ascii="Arial" w:eastAsia="Times New Roman" w:hAnsi="Arial" w:cs="Arial"/>
-          <w:noProof/>
-          <w:color w:val="333333"/>
-        </w:rPr>
+        <w:jc w:val="both"/>
+        <w:rPr>
+          <w:rFonts w:ascii="Arial" w:eastAsia="Times New Roman" w:hAnsi="Arial" w:cs="Arial"/>
+          <w:color w:val="333333"/>
+        </w:rPr>
+      </w:pPr>
+      <w:r>
+        <w:rPr>
+          <w:rFonts w:ascii="Arial" w:hAnsi="Arial" w:cs="Arial"/>
+          <w:color w:val="222222"/>
+          <w:shd w:val="clear" w:color="auto" w:fill="FFFFFF"/>
+        </w:rPr>
+        <w:t>An </w:t>
+      </w:r>
+      <w:r>
+        <w:rPr>
+          <w:rFonts w:ascii="Arial" w:hAnsi="Arial" w:cs="Arial"/>
+          <w:b/>
+          <w:bCs/>
+          <w:color w:val="222222"/>
+          <w:shd w:val="clear" w:color="auto" w:fill="FFFFFF"/>
+        </w:rPr>
+        <w:t>atomic operation</w:t>
+      </w:r>
+      <w:r>
+        <w:rPr>
+          <w:rFonts w:ascii="Arial" w:hAnsi="Arial" w:cs="Arial"/>
+          <w:color w:val="222222"/>
+          <w:shd w:val="clear" w:color="auto" w:fill="FFFFFF"/>
+        </w:rPr>
+        <w:t xml:space="preserve"> is capable of reading, modifying, and writing a value back to memory without the interference of any other threads, which </w:t>
+      </w:r>
+      <w:r>
+        <w:rPr>
+          <w:rFonts w:ascii="Arial" w:hAnsi="Arial" w:cs="Arial"/>
+          <w:color w:val="222222"/>
+          <w:shd w:val="clear" w:color="auto" w:fill="FFFFFF"/>
+        </w:rPr>
+        <w:t>guarantees</w:t>
+      </w:r>
+      <w:r>
+        <w:rPr>
+          <w:rFonts w:ascii="Arial" w:hAnsi="Arial" w:cs="Arial"/>
+          <w:color w:val="222222"/>
+          <w:shd w:val="clear" w:color="auto" w:fill="FFFFFF"/>
+        </w:rPr>
+        <w:t xml:space="preserve"> that a race condition won't occur. </w:t>
+      </w:r>
+      <w:r>
+        <w:rPr>
+          <w:rFonts w:ascii="Arial" w:hAnsi="Arial" w:cs="Arial"/>
+          <w:b/>
+          <w:bCs/>
+          <w:color w:val="222222"/>
+          <w:shd w:val="clear" w:color="auto" w:fill="FFFFFF"/>
+        </w:rPr>
+        <w:t>Atomic operations</w:t>
+      </w:r>
+      <w:r>
+        <w:rPr>
+          <w:rFonts w:ascii="Arial" w:hAnsi="Arial" w:cs="Arial"/>
+          <w:color w:val="222222"/>
+          <w:shd w:val="clear" w:color="auto" w:fill="FFFFFF"/>
+        </w:rPr>
+        <w:t> in </w:t>
+      </w:r>
+      <w:r>
+        <w:rPr>
+          <w:rFonts w:ascii="Arial" w:hAnsi="Arial" w:cs="Arial"/>
+          <w:b/>
+          <w:bCs/>
+          <w:color w:val="222222"/>
+          <w:shd w:val="clear" w:color="auto" w:fill="FFFFFF"/>
+        </w:rPr>
+        <w:t>CUDA</w:t>
+      </w:r>
+      <w:r>
+        <w:rPr>
+          <w:rFonts w:ascii="Arial" w:hAnsi="Arial" w:cs="Arial"/>
+          <w:color w:val="222222"/>
+          <w:shd w:val="clear" w:color="auto" w:fill="FFFFFF"/>
+        </w:rPr>
+        <w:t> generally work for both shared memory and global memor</w:t>
+      </w:r>
+      <w:r>
+        <w:rPr>
+          <w:rFonts w:ascii="Arial" w:hAnsi="Arial" w:cs="Arial"/>
+          <w:color w:val="222222"/>
+          <w:shd w:val="clear" w:color="auto" w:fill="FFFFFF"/>
+        </w:rPr>
+        <w:t xml:space="preserve">y.  </w:t>
+      </w:r>
+    </w:p>
+    <w:p>
+      <w:pPr>
+        <w:pStyle w:val="ListParagraph"/>
+        <w:shd w:val="clear" w:color="auto" w:fill="FFFFFF"/>
+        <w:spacing w:before="100" w:beforeAutospacing="1" w:after="45" w:line="240" w:lineRule="auto"/>
+        <w:jc w:val="both"/>
+        <w:rPr>
+          <w:rFonts w:ascii="Arial" w:hAnsi="Arial" w:cs="Arial"/>
+          <w:color w:val="222222"/>
+          <w:shd w:val="clear" w:color="auto" w:fill="FFFFFF"/>
+        </w:rPr>
+      </w:pPr>
+      <w:r>
+        <w:rPr>
+          <w:rFonts w:ascii="Arial" w:hAnsi="Arial" w:cs="Arial"/>
+          <w:color w:val="222222"/>
+          <w:shd w:val="clear" w:color="auto" w:fill="FFFFFF"/>
+        </w:rPr>
+        <w:t xml:space="preserve">The most authentic way to determine the exact number of atomic operations would be through a profiler like </w:t>
+      </w:r>
+      <w:r>
+        <w:rPr>
+          <w:rFonts w:ascii="Arial" w:hAnsi="Arial" w:cs="Arial"/>
+          <w:b/>
+          <w:bCs/>
+          <w:color w:val="222222"/>
+          <w:shd w:val="clear" w:color="auto" w:fill="FFFFFF"/>
+        </w:rPr>
+        <w:t>nvprof</w:t>
+      </w:r>
+      <w:r>
+        <w:rPr>
+          <w:rFonts w:ascii="Arial" w:hAnsi="Arial" w:cs="Arial"/>
+          <w:color w:val="222222"/>
+          <w:shd w:val="clear" w:color="auto" w:fill="FFFFFF"/>
+        </w:rPr>
+        <w:t xml:space="preserve">. But since the access to such profilers in our case was restricted, we must go to that theoretically. Using count for a single block where the count was increased every time an atomic operation was carried out, we can resort to the conclusion that </w:t>
+      </w:r>
+    </w:p>
+    <w:p>
+      <w:pPr>
+        <w:pStyle w:val="ListParagraph"/>
+        <w:shd w:val="clear" w:color="auto" w:fill="FFFFFF"/>
+        <w:spacing w:before="100" w:beforeAutospacing="1" w:after="45" w:line="240" w:lineRule="auto"/>
+        <w:jc w:val="both"/>
+        <w:rPr>
+          <w:rFonts w:ascii="Arial" w:eastAsia="Times New Roman" w:hAnsi="Arial" w:cs="Arial"/>
+          <w:color w:val="333333"/>
+        </w:rPr>
+      </w:pPr>
+      <w:r>
+        <w:rPr>
+          <w:rFonts w:ascii="Arial" w:hAnsi="Arial" w:cs="Arial"/>
+          <w:b/>
+          <w:bCs/>
+          <w:color w:val="222222"/>
+          <w:shd w:val="clear" w:color="auto" w:fill="FFFFFF"/>
+        </w:rPr>
+        <w:t>no. of atomic operation per block = number of characters / (nb_blocks * nb_threads)</w:t>
+      </w:r>
+      <w:r>
+        <w:rPr>
+          <w:rFonts w:ascii="Arial" w:hAnsi="Arial" w:cs="Arial"/>
+          <w:color w:val="222222"/>
+          <w:shd w:val="clear" w:color="auto" w:fill="FFFFFF"/>
+        </w:rPr>
+        <w:t xml:space="preserve"> </w:t>
+      </w:r>
+    </w:p>
+    <w:p>
+      <w:pPr>
+        <w:numPr>
+          <w:ilvl w:val="0"/>
+          <w:numId w:val="1"/>
+        </w:numPr>
+        <w:shd w:val="clear" w:color="auto" w:fill="FFFFFF"/>
+        <w:spacing w:before="100" w:beforeAutospacing="1" w:after="45" w:line="240" w:lineRule="auto"/>
+        <w:rPr>
+          <w:rFonts w:ascii="Arial" w:eastAsia="Times New Roman" w:hAnsi="Arial" w:cs="Arial"/>
+          <w:color w:val="FF0000"/>
+        </w:rPr>
+      </w:pPr>
+      <w:r>
+        <w:rPr>
+          <w:rFonts w:ascii="Arial" w:eastAsia="Times New Roman" w:hAnsi="Arial" w:cs="Arial"/>
+          <w:color w:val="FF0000"/>
+        </w:rPr>
+        <w:t xml:space="preserve">Most text files will consist of only letters, numbers and whitespace characters. What can we say about atomic access contention regarding the number of threads that are simultaneously trying to atomically increment a private </w:t>
+      </w:r>
+      <w:r>
+        <w:rPr>
+          <w:rFonts w:ascii="Arial" w:eastAsia="Times New Roman" w:hAnsi="Arial" w:cs="Arial"/>
+          <w:color w:val="FF0000"/>
+        </w:rPr>
+        <w:t>histogram?</w:t>
+      </w:r>
+    </w:p>
+    <w:p>
+      <w:pPr>
+        <w:pStyle w:val="ListParagraph"/>
+        <w:numPr>
+          <w:ilvl w:val="0"/>
+          <w:numId w:val="3"/>
+        </w:numPr>
+      </w:pPr>
+      <w:r>
+        <w:t xml:space="preserve"> </w:t>
+      </w:r>
+    </w:p>
+    <w:p>
+      <w:pPr>
+        <w:pStyle w:val="ListParagraph"/>
+        <w:keepNext/>
+      </w:pPr>
+      <w:r>
         <w:drawing>
-          <wp:inline distT="0" distB="0" distL="0" distR="0" wp14:anchorId="7551D0BB" wp14:editId="5EC1898C">
-            <wp:extent cx="5430008" cy="1009791"/>
+          <wp:inline distT="0" distB="0" distL="0" distR="0" wp14:anchorId="09A2F2FF" wp14:editId="4B50D037">
+            <wp:extent cx="5287113" cy="2534004"/>
             <wp:effectExtent l="0" t="0" r="0" b="0"/>
-            <wp:docPr id="3" name="Picture 3"/>
+            <wp:docPr id="7" name="Picture 7"/>
             <wp:cNvGraphicFramePr>
               <a:graphicFrameLocks xmlns:a="http://schemas.openxmlformats.org/drawingml/2006/main" noChangeAspect="1"/>
             </wp:cNvGraphicFramePr>
@@ -380,7 +1323,7 @@
                     <pic:cNvPicPr/>
                   </pic:nvPicPr>
                   <pic:blipFill>
-                    <a:blip r:embed="rId6"/>
+                    <a:blip r:embed="rId8"/>
                     <a:stretch>
                       <a:fillRect/>
                     </a:stretch>
@@ -388,7 +1331,7 @@
                   <pic:spPr>
                     <a:xfrm>
                       <a:off x="0" y="0"/>
-                      <a:ext cx="5430008" cy="1009791"/>
+                      <a:ext cx="5287113" cy="2534004"/>
                     </a:xfrm>
                     <a:prstGeom prst="rect">
                       <a:avLst/>
@@ -403,75 +1346,152 @@
     </w:p>
     <w:p>
       <w:pPr>
-        <w:numPr>
-          <w:ilvl w:val="0"/>
-          <w:numId w:val="1"/>
-        </w:numPr>
-        <w:shd w:val="clear" w:color="auto" w:fill="FFFFFF"/>
-        <w:spacing w:before="100" w:beforeAutospacing="1" w:after="45" w:line="240" w:lineRule="auto"/>
-        <w:rPr>
-          <w:rFonts w:ascii="Arial" w:eastAsia="Times New Roman" w:hAnsi="Arial" w:cs="Arial"/>
-          <w:color w:val="333333"/>
-        </w:rPr>
-      </w:pPr>
-      <w:r>
-        <w:rPr>
-          <w:rFonts w:ascii="Arial" w:eastAsia="Times New Roman" w:hAnsi="Arial" w:cs="Arial"/>
-          <w:color w:val="333333"/>
-        </w:rPr>
-        <w:t>For the histogram kernel, how many global memory reads are being performed by your kernel? explain.</w:t>
-      </w:r>
-    </w:p>
-    <w:p>
-      <w:pPr>
-        <w:numPr>
-          <w:ilvl w:val="0"/>
-          <w:numId w:val="1"/>
-        </w:numPr>
-        <w:shd w:val="clear" w:color="auto" w:fill="FFFFFF"/>
-        <w:spacing w:before="100" w:beforeAutospacing="1" w:after="45" w:line="240" w:lineRule="auto"/>
-        <w:rPr>
-          <w:rFonts w:ascii="Arial" w:eastAsia="Times New Roman" w:hAnsi="Arial" w:cs="Arial"/>
-          <w:color w:val="333333"/>
-        </w:rPr>
-      </w:pPr>
-      <w:r>
-        <w:rPr>
-          <w:rFonts w:ascii="Arial" w:eastAsia="Times New Roman" w:hAnsi="Arial" w:cs="Arial"/>
-          <w:color w:val="333333"/>
-        </w:rPr>
-        <w:t>For the histogram kernel, how many atomic operations are being performed by your kernel? explain.</w:t>
-      </w:r>
-    </w:p>
-    <w:p>
-      <w:pPr>
-        <w:numPr>
-          <w:ilvl w:val="0"/>
-          <w:numId w:val="1"/>
-        </w:numPr>
-        <w:shd w:val="clear" w:color="auto" w:fill="FFFFFF"/>
-        <w:spacing w:before="100" w:beforeAutospacing="1" w:after="45" w:line="240" w:lineRule="auto"/>
-        <w:rPr>
-          <w:rFonts w:ascii="Arial" w:eastAsia="Times New Roman" w:hAnsi="Arial" w:cs="Arial"/>
-          <w:color w:val="333333"/>
-        </w:rPr>
-      </w:pPr>
-      <w:r>
-        <w:rPr>
-          <w:rFonts w:ascii="Arial" w:eastAsia="Times New Roman" w:hAnsi="Arial" w:cs="Arial"/>
-          <w:color w:val="333333"/>
-        </w:rPr>
-        <w:t xml:space="preserve">Most text files will consist of only letters, numbers and whitespace characters. What can we say about atomic access contention regarding the number of threads that are simultaneously trying to atomically increment a private </w:t>
-      </w:r>
-      <w:r>
-        <w:rPr>
-          <w:rFonts w:ascii="Arial" w:eastAsia="Times New Roman" w:hAnsi="Arial" w:cs="Arial"/>
-          <w:color w:val="333333"/>
-        </w:rPr>
-        <w:t>histogram?</w:t>
-      </w:r>
-    </w:p>
-    <w:p/>
+        <w:pStyle w:val="Caption"/>
+        <w:ind w:left="1440" w:firstLine="720"/>
+      </w:pPr>
+      <w:r>
+        <w:t xml:space="preserve">Figure </w:t>
+      </w:r>
+      <w:fldSimple w:instr=" SEQ Figure \* ARABIC ">
+        <w:r>
+          <w:rPr>
+            <w:noProof/>
+          </w:rPr>
+          <w:t>4</w:t>
+        </w:r>
+      </w:fldSimple>
+      <w:r>
+        <w:t xml:space="preserve"> Example of multiple threads accessing same value</w:t>
+      </w:r>
+    </w:p>
+    <w:p>
+      <w:pPr>
+        <w:pStyle w:val="ListParagraph"/>
+      </w:pPr>
+    </w:p>
+    <w:p>
+      <w:pPr>
+        <w:pStyle w:val="ListParagraph"/>
+        <w:jc w:val="both"/>
+        <w:rPr>
+          <w:rFonts w:ascii="Arial" w:hAnsi="Arial" w:cs="Arial"/>
+        </w:rPr>
+      </w:pPr>
+      <w:r>
+        <w:rPr>
+          <w:rFonts w:ascii="Arial" w:hAnsi="Arial" w:cs="Arial"/>
+        </w:rPr>
+        <w:t>As shown in above table, i</w:t>
+      </w:r>
+      <w:r>
+        <w:rPr>
+          <w:rFonts w:ascii="Arial" w:hAnsi="Arial" w:cs="Arial"/>
+        </w:rPr>
+        <w:t>f our threads get scheduled unfavorably, we end up computing the</w:t>
+      </w:r>
+      <w:r>
+        <w:rPr>
+          <w:rFonts w:ascii="Arial" w:hAnsi="Arial" w:cs="Arial"/>
+        </w:rPr>
+        <w:t xml:space="preserve"> </w:t>
+      </w:r>
+      <w:r>
+        <w:rPr>
+          <w:rFonts w:ascii="Arial" w:hAnsi="Arial" w:cs="Arial"/>
+        </w:rPr>
+        <w:t>wrong result. There are many other orderings for these six operations, some</w:t>
+      </w:r>
+      <w:r>
+        <w:rPr>
+          <w:rFonts w:ascii="Arial" w:hAnsi="Arial" w:cs="Arial"/>
+        </w:rPr>
+        <w:t xml:space="preserve"> </w:t>
+      </w:r>
+      <w:r>
+        <w:rPr>
+          <w:rFonts w:ascii="Arial" w:hAnsi="Arial" w:cs="Arial"/>
+        </w:rPr>
+        <w:t xml:space="preserve">of which </w:t>
+      </w:r>
+      <w:r>
+        <w:rPr>
+          <w:rFonts w:ascii="Arial" w:hAnsi="Arial" w:cs="Arial"/>
+        </w:rPr>
+        <w:lastRenderedPageBreak/>
+        <w:t>produce correct results and some of which do not. When moving from</w:t>
+      </w:r>
+      <w:r>
+        <w:rPr>
+          <w:rFonts w:ascii="Arial" w:hAnsi="Arial" w:cs="Arial"/>
+        </w:rPr>
+        <w:t xml:space="preserve"> </w:t>
+      </w:r>
+      <w:r>
+        <w:rPr>
+          <w:rFonts w:ascii="Arial" w:hAnsi="Arial" w:cs="Arial"/>
+        </w:rPr>
+        <w:t>a single-threaded to a multithreaded version of this application, we suddenly</w:t>
+      </w:r>
+      <w:r>
+        <w:rPr>
+          <w:rFonts w:ascii="Arial" w:hAnsi="Arial" w:cs="Arial"/>
+        </w:rPr>
+        <w:t xml:space="preserve"> </w:t>
+      </w:r>
+      <w:r>
+        <w:rPr>
+          <w:rFonts w:ascii="Arial" w:hAnsi="Arial" w:cs="Arial"/>
+        </w:rPr>
+        <w:t>have potential for unpredictable results if multiple threads need to read or write</w:t>
+      </w:r>
+      <w:r>
+        <w:rPr>
+          <w:rFonts w:ascii="Arial" w:hAnsi="Arial" w:cs="Arial"/>
+        </w:rPr>
+        <w:t xml:space="preserve"> </w:t>
+      </w:r>
+      <w:r>
+        <w:rPr>
+          <w:rFonts w:ascii="Arial" w:hAnsi="Arial" w:cs="Arial"/>
+        </w:rPr>
+        <w:t>shared values.</w:t>
+      </w:r>
+    </w:p>
+    <w:p>
+      <w:pPr>
+        <w:pStyle w:val="ListParagraph"/>
+        <w:jc w:val="both"/>
+        <w:rPr>
+          <w:rFonts w:ascii="Arial" w:hAnsi="Arial" w:cs="Arial"/>
+        </w:rPr>
+      </w:pPr>
+      <w:r>
+        <w:rPr>
+          <w:rFonts w:ascii="Arial" w:hAnsi="Arial" w:cs="Arial"/>
+        </w:rPr>
+        <w:t xml:space="preserve">Hence, we can </w:t>
+      </w:r>
+      <w:r>
+        <w:rPr>
+          <w:rFonts w:ascii="Arial" w:hAnsi="Arial" w:cs="Arial"/>
+        </w:rPr>
+        <w:t xml:space="preserve">say that </w:t>
+      </w:r>
+      <w:r>
+        <w:rPr>
+          <w:rFonts w:ascii="Arial" w:hAnsi="Arial" w:cs="Arial"/>
+          <w:b/>
+          <w:bCs/>
+        </w:rPr>
+        <w:t xml:space="preserve">number of atomic access contention increases with the rise in the number of threads </w:t>
+      </w:r>
+      <w:r>
+        <w:rPr>
+          <w:rFonts w:ascii="Arial" w:hAnsi="Arial" w:cs="Arial"/>
+        </w:rPr>
+        <w:t>trying to atomically increment a private histogram.</w:t>
+      </w:r>
+    </w:p>
     <w:sectPr>
       <w:pgSz w:w="12240" w:h="15840"/>
       <w:pgMar w:top="1440" w:right="1440" w:bottom="1440" w:left="1440" w:header="720" w:footer="720" w:gutter="0"/>

</xml_diff>